<commit_message>
Sprinty, kod permutacji algorytmu.
</commit_message>
<xml_diff>
--- a/Reports/Sprint 1.docx
+++ b/Reports/Sprint 1.docx
@@ -28,34 +28,43 @@
         <w:t xml:space="preserve">Stworzenie klas będących szkieletem projektu. </w:t>
       </w:r>
       <w:r>
-        <w:t>Każdy komponent otrzymuje własną klasę, w której będzie dalej rozwijany. Dodatkowo tworzymy podział na Komponent i jego UserInterface</w:t>
-      </w:r>
+        <w:t xml:space="preserve">Każdy komponent otrzymuje własną klasę, w której będzie dalej rozwijany. Dodatkowo tworzymy podział na Komponent i jego </w:t>
+      </w:r>
+      <w:proofErr w:type="spellStart"/>
+      <w:r>
+        <w:t>UserInterface</w:t>
+      </w:r>
+      <w:proofErr w:type="spellEnd"/>
       <w:r>
         <w:t xml:space="preserve">. </w:t>
       </w:r>
     </w:p>
     <w:p>
-      <w:r>
-        <w:t>UserInterface każdego komponentu odpowiada za uruchomienie oraz wstępną konfigurację.</w:t>
+      <w:proofErr w:type="spellStart"/>
+      <w:r>
+        <w:t>UserInterface</w:t>
+      </w:r>
+      <w:proofErr w:type="spellEnd"/>
+      <w:r>
+        <w:t xml:space="preserve"> każdego komponentu odpowiada za uruchomienie oraz wstępną konfigurację.</w:t>
       </w:r>
     </w:p>
     <w:p>
-      <w:r>
-        <w:t>// TODO: stawić szybki wykres z visio.</w:t>
-      </w:r>
-      <w:r>
-        <w:t xml:space="preserve"> Schemat z strzałkami co tworzy co.</w:t>
-      </w:r>
-    </w:p>
-    <w:p>
+      <w:bookmarkStart w:id="0" w:name="_GoBack"/>
+      <w:bookmarkEnd w:id="0"/>
       <w:r>
         <w:t>Klasy są puste. Ws</w:t>
       </w:r>
       <w:r>
         <w:t xml:space="preserve">zystkie komponenty dziedziczą po abstrakcyjnej klasie </w:t>
       </w:r>
-      <w:r>
-        <w:t>SystemComponent.</w:t>
+      <w:proofErr w:type="spellStart"/>
+      <w:r>
+        <w:t>SystemComponent</w:t>
+      </w:r>
+      <w:proofErr w:type="spellEnd"/>
+      <w:r>
+        <w:t>.</w:t>
       </w:r>
     </w:p>
     <w:p>
@@ -68,8 +77,13 @@
     </w:p>
     <w:p>
       <w:r>
-        <w:t>Stworzenie uniwersalnej przestrzeni nazw Common</w:t>
-      </w:r>
+        <w:t xml:space="preserve">Stworzenie uniwersalnej przestrzeni nazw </w:t>
+      </w:r>
+      <w:proofErr w:type="spellStart"/>
+      <w:r>
+        <w:t>Common</w:t>
+      </w:r>
+      <w:proofErr w:type="spellEnd"/>
       <w:r>
         <w:t xml:space="preserve">. Wewnątrz niej znajduje się uniwersalna </w:t>
       </w:r>
@@ -88,7 +102,15 @@
     </w:p>
     <w:p>
       <w:r>
-        <w:t xml:space="preserve">Powstanie przestrzeni nazw Common.Communitaction, w której trzymać będziemy klasy opisujące parametry wymagane do komunikacji między </w:t>
+        <w:t xml:space="preserve">Powstanie przestrzeni nazw </w:t>
+      </w:r>
+      <w:proofErr w:type="spellStart"/>
+      <w:r>
+        <w:t>Common.Communitaction</w:t>
+      </w:r>
+      <w:proofErr w:type="spellEnd"/>
+      <w:r>
+        <w:t xml:space="preserve">, w której trzymać będziemy klasy opisujące parametry wymagane do komunikacji między </w:t>
       </w:r>
       <w:r>
         <w:t xml:space="preserve">komponentami. </w:t>
@@ -96,10 +118,18 @@
     </w:p>
     <w:p>
       <w:r>
-        <w:t>Utworzenie przestrzeni nazw Common.</w:t>
-      </w:r>
-      <w:r>
-        <w:t>Exceptions przeznaczoną dla naszych specyficznych typów wyjątków.</w:t>
+        <w:t xml:space="preserve">Utworzenie przestrzeni nazw </w:t>
+      </w:r>
+      <w:proofErr w:type="spellStart"/>
+      <w:r>
+        <w:t>Common.</w:t>
+      </w:r>
+      <w:r>
+        <w:t>Exceptions</w:t>
+      </w:r>
+      <w:proofErr w:type="spellEnd"/>
+      <w:r>
+        <w:t xml:space="preserve"> przeznaczoną dla naszych specyficznych typów wyjątków.</w:t>
       </w:r>
     </w:p>
     <w:p>
@@ -107,8 +137,13 @@
         <w:t xml:space="preserve">Stworzenie </w:t>
       </w:r>
       <w:r>
-        <w:t>przestrzeni nazw Common.Schema</w:t>
-      </w:r>
+        <w:t xml:space="preserve">przestrzeni nazw </w:t>
+      </w:r>
+      <w:proofErr w:type="spellStart"/>
+      <w:r>
+        <w:t>Common.Schema</w:t>
+      </w:r>
+      <w:proofErr w:type="spellEnd"/>
       <w:r>
         <w:t xml:space="preserve"> zawierającą potrzebne do walidacji </w:t>
       </w:r>
@@ -118,21 +153,18 @@
     </w:p>
     <w:p>
       <w:r>
-        <w:t>Wygenerowanie klas dla wszystkich typów wiadomości – przestrzeń nazw Common.Messages.</w:t>
+        <w:t xml:space="preserve">Wygenerowanie klas dla wszystkich typów wiadomości – przestrzeń nazw </w:t>
+      </w:r>
+      <w:proofErr w:type="spellStart"/>
+      <w:r>
+        <w:t>Common.Messages</w:t>
+      </w:r>
+      <w:proofErr w:type="spellEnd"/>
+      <w:r>
+        <w:t>.</w:t>
       </w:r>
     </w:p>
-    <w:p>
-      <w:pPr>
-        <w:pStyle w:val="Heading2"/>
-      </w:pPr>
-      <w:r>
-        <w:t>Podsumowanie.</w:t>
-      </w:r>
-    </w:p>
-    <w:p>
-      <w:bookmarkStart w:id="0" w:name="_GoBack"/>
-      <w:bookmarkEnd w:id="0"/>
-    </w:p>
+    <w:p/>
     <w:sectPr>
       <w:pgSz w:w="11906" w:h="16838"/>
       <w:pgMar w:top="1417" w:right="1417" w:bottom="1417" w:left="1417" w:header="708" w:footer="708" w:gutter="0"/>

</xml_diff>